<commit_message>
create release 3 for the use of HL7 TSC changes
</commit_message>
<xml_diff>
--- a/documents/HL7vMR_vMR_XML_Implementation_Guide_Release1.docx
+++ b/documents/HL7vMR_vMR_XML_Implementation_Guide_Release1.docx
@@ -136,7 +136,23 @@
           <w:b w:val="0"/>
           <w:szCs w:val="24"/>
         </w:rPr>
-        <w:t>Claude Nanjo, MPH, MAAS, Zynx Health Incorporated</w:t>
+        <w:t xml:space="preserve">Claude Nanjo, MPH, MAAS, </w:t>
+      </w:r>
+      <w:proofErr w:type="spellStart"/>
+      <w:r>
+        <w:rPr>
+          <w:b w:val="0"/>
+          <w:szCs w:val="24"/>
+        </w:rPr>
+        <w:t>Zynx</w:t>
+      </w:r>
+      <w:proofErr w:type="spellEnd"/>
+      <w:r>
+        <w:rPr>
+          <w:b w:val="0"/>
+          <w:szCs w:val="24"/>
+        </w:rPr>
+        <w:t xml:space="preserve"> Health Incorporated</w:t>
       </w:r>
     </w:p>
     <w:p>
@@ -212,7 +228,27 @@
           <w:color w:val="000000"/>
           <w:sz w:val="22"/>
         </w:rPr>
-        <w:t>Victor Lee, MD, Zynx Health Incorporated</w:t>
+        <w:t xml:space="preserve">Victor Lee, MD, </w:t>
+      </w:r>
+      <w:proofErr w:type="spellStart"/>
+      <w:r>
+        <w:rPr>
+          <w:b w:val="0"/>
+          <w:bCs/>
+          <w:color w:val="000000"/>
+          <w:sz w:val="22"/>
+        </w:rPr>
+        <w:t>Zynx</w:t>
+      </w:r>
+      <w:proofErr w:type="spellEnd"/>
+      <w:r>
+        <w:rPr>
+          <w:b w:val="0"/>
+          <w:bCs/>
+          <w:color w:val="000000"/>
+          <w:sz w:val="22"/>
+        </w:rPr>
+        <w:t xml:space="preserve"> Health Incorporated</w:t>
       </w:r>
     </w:p>
     <w:p>
@@ -315,13 +351,41 @@
           <w:sz w:val="22"/>
         </w:rPr>
       </w:pPr>
-      <w:r>
-        <w:rPr>
-          <w:b w:val="0"/>
-          <w:color w:val="000000"/>
-          <w:sz w:val="22"/>
-        </w:rPr>
-        <w:t>Davide Sottara, PhD, Arizona State University</w:t>
+      <w:proofErr w:type="spellStart"/>
+      <w:r>
+        <w:rPr>
+          <w:b w:val="0"/>
+          <w:color w:val="000000"/>
+          <w:sz w:val="22"/>
+        </w:rPr>
+        <w:t>Davide</w:t>
+      </w:r>
+      <w:proofErr w:type="spellEnd"/>
+      <w:r>
+        <w:rPr>
+          <w:b w:val="0"/>
+          <w:color w:val="000000"/>
+          <w:sz w:val="22"/>
+        </w:rPr>
+        <w:t xml:space="preserve"> </w:t>
+      </w:r>
+      <w:proofErr w:type="spellStart"/>
+      <w:r>
+        <w:rPr>
+          <w:b w:val="0"/>
+          <w:color w:val="000000"/>
+          <w:sz w:val="22"/>
+        </w:rPr>
+        <w:t>Sottara</w:t>
+      </w:r>
+      <w:proofErr w:type="spellEnd"/>
+      <w:r>
+        <w:rPr>
+          <w:b w:val="0"/>
+          <w:color w:val="000000"/>
+          <w:sz w:val="22"/>
+        </w:rPr>
+        <w:t>, PhD, Arizona State University</w:t>
       </w:r>
     </w:p>
     <w:p>
@@ -452,7 +516,47 @@
           <w:color w:val="000000"/>
           <w:sz w:val="22"/>
         </w:rPr>
-        <w:t>Peter R. Tattam, Tattam Software Enterprises Pty Ltd</w:t>
+        <w:t xml:space="preserve">Peter R. </w:t>
+      </w:r>
+      <w:proofErr w:type="spellStart"/>
+      <w:r>
+        <w:rPr>
+          <w:b w:val="0"/>
+          <w:bCs/>
+          <w:color w:val="000000"/>
+          <w:sz w:val="22"/>
+        </w:rPr>
+        <w:t>Tattam</w:t>
+      </w:r>
+      <w:proofErr w:type="spellEnd"/>
+      <w:r>
+        <w:rPr>
+          <w:b w:val="0"/>
+          <w:bCs/>
+          <w:color w:val="000000"/>
+          <w:sz w:val="22"/>
+        </w:rPr>
+        <w:t xml:space="preserve">, </w:t>
+      </w:r>
+      <w:proofErr w:type="spellStart"/>
+      <w:r>
+        <w:rPr>
+          <w:b w:val="0"/>
+          <w:bCs/>
+          <w:color w:val="000000"/>
+          <w:sz w:val="22"/>
+        </w:rPr>
+        <w:t>Tattam</w:t>
+      </w:r>
+      <w:proofErr w:type="spellEnd"/>
+      <w:r>
+        <w:rPr>
+          <w:b w:val="0"/>
+          <w:bCs/>
+          <w:color w:val="000000"/>
+          <w:sz w:val="22"/>
+        </w:rPr>
+        <w:t xml:space="preserve"> Software Enterprises Pty Ltd</w:t>
       </w:r>
     </w:p>
     <w:p>
@@ -472,7 +576,27 @@
           <w:color w:val="000000"/>
           <w:sz w:val="22"/>
         </w:rPr>
-        <w:t>Scott Bolte, MS, GE Healthcare</w:t>
+        <w:t xml:space="preserve">Scott </w:t>
+      </w:r>
+      <w:proofErr w:type="spellStart"/>
+      <w:r>
+        <w:rPr>
+          <w:b w:val="0"/>
+          <w:bCs/>
+          <w:color w:val="000000"/>
+          <w:sz w:val="22"/>
+        </w:rPr>
+        <w:t>Bolte</w:t>
+      </w:r>
+      <w:proofErr w:type="spellEnd"/>
+      <w:r>
+        <w:rPr>
+          <w:b w:val="0"/>
+          <w:bCs/>
+          <w:color w:val="000000"/>
+          <w:sz w:val="22"/>
+        </w:rPr>
+        <w:t>, MS, GE Healthcare</w:t>
       </w:r>
     </w:p>
     <w:p>
@@ -525,14 +649,25 @@
           <w:sz w:val="22"/>
         </w:rPr>
       </w:pPr>
-      <w:r>
-        <w:rPr>
-          <w:b w:val="0"/>
-          <w:bCs/>
-          <w:color w:val="000000"/>
-          <w:sz w:val="22"/>
-        </w:rPr>
-        <w:t>Zhijing Liu, PhD, Siemens Healthcare</w:t>
+      <w:proofErr w:type="spellStart"/>
+      <w:r>
+        <w:rPr>
+          <w:b w:val="0"/>
+          <w:bCs/>
+          <w:color w:val="000000"/>
+          <w:sz w:val="22"/>
+        </w:rPr>
+        <w:t>Zhijing</w:t>
+      </w:r>
+      <w:proofErr w:type="spellEnd"/>
+      <w:r>
+        <w:rPr>
+          <w:b w:val="0"/>
+          <w:bCs/>
+          <w:color w:val="000000"/>
+          <w:sz w:val="22"/>
+        </w:rPr>
+        <w:t xml:space="preserve"> Liu, PhD, Siemens Healthcare</w:t>
       </w:r>
     </w:p>
     <w:p>
@@ -592,7 +727,27 @@
           <w:color w:val="000000"/>
           <w:sz w:val="22"/>
         </w:rPr>
-        <w:t>Nathan Hulse, PhD, Intermountain Healthcare</w:t>
+        <w:t xml:space="preserve">Nathan </w:t>
+      </w:r>
+      <w:proofErr w:type="spellStart"/>
+      <w:r>
+        <w:rPr>
+          <w:b w:val="0"/>
+          <w:bCs/>
+          <w:color w:val="000000"/>
+          <w:sz w:val="22"/>
+        </w:rPr>
+        <w:t>Hulse</w:t>
+      </w:r>
+      <w:proofErr w:type="spellEnd"/>
+      <w:r>
+        <w:rPr>
+          <w:b w:val="0"/>
+          <w:bCs/>
+          <w:color w:val="000000"/>
+          <w:sz w:val="22"/>
+        </w:rPr>
+        <w:t>, PhD, Intermountain Healthcare</w:t>
       </w:r>
     </w:p>
     <w:p>
@@ -1697,6 +1852,8 @@
           </w:rPr>
           <w:t>vmr.xsd</w:t>
         </w:r>
+        <w:bookmarkStart w:id="1" w:name="_GoBack"/>
+        <w:bookmarkEnd w:id="1"/>
         <w:r>
           <w:rPr>
             <w:noProof/>
@@ -2222,8 +2379,6 @@
           <w:docGrid w:linePitch="300"/>
         </w:sectPr>
       </w:pPr>
-      <w:bookmarkStart w:id="1" w:name="_GoBack"/>
-      <w:bookmarkEnd w:id="1"/>
     </w:p>
     <w:p>
       <w:pPr>
@@ -2628,7 +2783,21 @@
           <w:b w:val="0"/>
           <w:lang w:val="en-US"/>
         </w:rPr>
-        <w:t xml:space="preserve">The vMR XML specification consists of 5 </w:t>
+        <w:t xml:space="preserve">The vMR XML specification consists of </w:t>
+      </w:r>
+      <w:r>
+        <w:rPr>
+          <w:b w:val="0"/>
+          <w:lang w:val="en-US"/>
+        </w:rPr>
+        <w:t>6</w:t>
+      </w:r>
+      <w:r>
+        <w:rPr>
+          <w:b w:val="0"/>
+          <w:lang w:val="en-US"/>
+        </w:rPr>
+        <w:t xml:space="preserve"> </w:t>
       </w:r>
       <w:r>
         <w:rPr>
@@ -2836,6 +3005,26 @@
           <w:lang w:val="en-US"/>
         </w:rPr>
         <w:t>cdsOutput.xsd</w:t>
+      </w:r>
+    </w:p>
+    <w:p>
+      <w:pPr>
+        <w:pStyle w:val="ListParagraph"/>
+        <w:numPr>
+          <w:ilvl w:val="0"/>
+          <w:numId w:val="2"/>
+        </w:numPr>
+        <w:rPr>
+          <w:b w:val="0"/>
+          <w:lang w:val="en-US"/>
+        </w:rPr>
+      </w:pPr>
+      <w:r>
+        <w:rPr>
+          <w:b w:val="0"/>
+          <w:lang w:val="en-US"/>
+        </w:rPr>
+        <w:t>cdsOutputSpecification.xsd</w:t>
       </w:r>
     </w:p>
     <w:p>
@@ -3811,13 +4000,8 @@
         <w:fldChar w:fldCharType="end"/>
       </w:r>
       <w:r>
-        <w:t xml:space="preserve"> - </w:t>
-      </w:r>
-      <w:proofErr w:type="spellStart"/>
-      <w:r>
-        <w:t>EvaluatedPerson</w:t>
-      </w:r>
-      <w:proofErr w:type="spellEnd"/>
+        <w:t xml:space="preserve"> - EvaluatedPerson</w:t>
+      </w:r>
     </w:p>
     <w:p/>
     <w:p>
@@ -3895,11 +4079,9 @@
       <w:r>
         <w:t xml:space="preserve"> - </w:t>
       </w:r>
-      <w:proofErr w:type="spellStart"/>
       <w:r>
         <w:t>RelatedEntity</w:t>
       </w:r>
-      <w:proofErr w:type="spellEnd"/>
       <w:r>
         <w:t xml:space="preserve"> relates </w:t>
       </w:r>
@@ -3989,15 +4171,7 @@
         <w:fldChar w:fldCharType="end"/>
       </w:r>
       <w:r>
-        <w:t xml:space="preserve"> - </w:t>
-      </w:r>
-      <w:proofErr w:type="spellStart"/>
-      <w:r>
-        <w:t>RelatedClinicalStatement</w:t>
-      </w:r>
-      <w:proofErr w:type="spellEnd"/>
-      <w:r>
-        <w:t xml:space="preserve"> </w:t>
+        <w:t xml:space="preserve"> - RelatedClinicalStatement </w:t>
       </w:r>
       <w:r>
         <w:t>relates a target clinical statement to a source clinical statement</w:t>

</xml_diff>